<commit_message>
refs #548 refs #632
</commit_message>
<xml_diff>
--- a/doc/01_Bericht/06_Extended_Management_Summary.docx
+++ b/doc/01_Bericht/06_Extended_Management_Summary.docx
@@ -72,19 +72,11 @@
                   </w:rPr>
                   <w:t xml:space="preserve"> </w:t>
                 </w:r>
-                <w:proofErr w:type="spellStart"/>
                 <w:r>
                   <w:rPr>
                     <w:color w:val="4F4F59"/>
                   </w:rPr>
-                  <w:t>Treichler</w:t>
-                </w:r>
-                <w:proofErr w:type="spellEnd"/>
-                <w:r>
-                  <w:rPr>
-                    <w:color w:val="4F4F59"/>
-                  </w:rPr>
-                  <w:t xml:space="preserve"> Delia</w:t>
+                  <w:t>Treichler Delia</w:t>
                 </w:r>
               </w:p>
               <w:p>
@@ -532,11 +524,9 @@
             <w:tcW w:w="2303" w:type="dxa"/>
           </w:tcPr>
           <w:p>
-            <w:proofErr w:type="spellStart"/>
             <w:r>
               <w:t>cheidt</w:t>
             </w:r>
-            <w:proofErr w:type="spellEnd"/>
           </w:p>
         </w:tc>
       </w:tr>
@@ -1252,8 +1242,6 @@
       <w:pPr>
         <w:pStyle w:val="Heading1"/>
       </w:pPr>
-      <w:bookmarkStart w:id="4" w:name="_GoBack"/>
-      <w:bookmarkEnd w:id="4"/>
       <w:r>
         <w:lastRenderedPageBreak/>
         <w:t>Ausgangslage</w:t>
@@ -1266,50 +1254,26 @@
       </w:r>
     </w:p>
     <w:p>
-      <w:bookmarkStart w:id="5" w:name="OLE_LINK1"/>
-      <w:bookmarkStart w:id="6" w:name="OLE_LINK2"/>
-      <w:r>
-        <w:t xml:space="preserve">Die </w:t>
-      </w:r>
-      <w:proofErr w:type="spellStart"/>
-      <w:r>
-        <w:t>Zühlke</w:t>
-      </w:r>
-      <w:proofErr w:type="spellEnd"/>
-      <w:r>
-        <w:t xml:space="preserve"> Engineering AG hat es sich zur Aufgabe gemacht, ihren Kunden in dieser Zeit die Firma und ihre bisher ausgeführten Projekte näher zu bringen.</w:t>
-      </w:r>
+      <w:bookmarkStart w:id="4" w:name="OLE_LINK1"/>
+      <w:bookmarkStart w:id="5" w:name="OLE_LINK2"/>
+      <w:r>
+        <w:t>Die Zühlke Engineering AG hat es sich zur Aufgabe gemacht, ihren Kunden in dieser Zeit die Firma und ihre bisher ausgeführten Projekte näher zu bringen.</w:t>
+      </w:r>
+      <w:bookmarkEnd w:id="4"/>
       <w:bookmarkEnd w:id="5"/>
+      <w:r>
+        <w:t xml:space="preserve"> Daher sind in der Eingangshalle der Zühlke Engineering AG verschiedene Stellwände mit einer kleineren Auswahl an Projekten ausgestellt. Die einzelnen Projekte werden mittels einer sogenannten Project Note dargestellt – eine A4-Seite, welche Aufschluss über die Projektaufgabe, dessen Umsetzung, den Projektpartner und den Kundennutzen des Projektes gibt.</w:t>
+      </w:r>
+      <w:r>
+        <w:br/>
+      </w:r>
+      <w:bookmarkStart w:id="6" w:name="OLE_LINK3"/>
+      <w:bookmarkStart w:id="7" w:name="OLE_LINK4"/>
+      <w:r>
+        <w:t>Durch die Präsentation einzelner Projekte kann sich der wartende Kunde ein besseres Bild über die Tätigkeiten der Firma machen. Er erfährt beispielsweise, in welchen Themenbereichen die Zühlke Engineering AG schon gearbeitet hat oder mit welchen Partnern sie dies tat. Dadurch könnten auch Anregungen für eine zusätzliche Zusammenarbeit entstehen.</w:t>
+      </w:r>
       <w:bookmarkEnd w:id="6"/>
-      <w:r>
-        <w:t xml:space="preserve"> Daher sind in der Eingangshalle der </w:t>
-      </w:r>
-      <w:proofErr w:type="spellStart"/>
-      <w:r>
-        <w:t>Zühlke</w:t>
-      </w:r>
-      <w:proofErr w:type="spellEnd"/>
-      <w:r>
-        <w:t xml:space="preserve"> Engineering AG verschiedene Stellwände mit einer kleineren Auswahl an Projekten ausgestellt. Die einzelnen Projekte werden mittels einer sogenannten Project Note dargestellt – eine A4-Seite, welche Aufschluss über die Projektaufgabe, dessen Umsetzung, den Projektpartner und den Kundennutzen des Projektes gibt.</w:t>
-      </w:r>
-      <w:r>
-        <w:br/>
-      </w:r>
-      <w:bookmarkStart w:id="7" w:name="OLE_LINK3"/>
-      <w:bookmarkStart w:id="8" w:name="OLE_LINK4"/>
-      <w:r>
-        <w:t xml:space="preserve">Durch die Präsentation einzelner Projekte kann sich der wartende Kunde ein besseres Bild über die Tätigkeiten der Firma machen. Er erfährt beispielsweise, in welchen Themenbereichen die </w:t>
-      </w:r>
-      <w:proofErr w:type="spellStart"/>
-      <w:r>
-        <w:t>Zühlke</w:t>
-      </w:r>
-      <w:proofErr w:type="spellEnd"/>
-      <w:r>
-        <w:t xml:space="preserve"> Engineering AG schon gearbeitet hat oder mit welchen Partnern sie dies tat. Dadurch könnten auch Anregungen für eine zusätzliche Zusammenarbeit entstehen.</w:t>
-      </w:r>
       <w:bookmarkEnd w:id="7"/>
-      <w:bookmarkEnd w:id="8"/>
       <w:r>
         <w:br/>
         <w:t>Des Weiteren gibt es die Möglichkeit, von den aufgeführten Project Notes eine Kopie mitzunehmen. Diese Kopien liegen zur Mitnahme bereit oder können gegebenenfalls am Empfang in Auftrag gegeben werden.</w:t>
@@ -1326,43 +1290,11 @@
     </w:p>
     <w:p>
       <w:r>
-        <w:t xml:space="preserve">Der Microsoft </w:t>
-      </w:r>
-      <w:proofErr w:type="spellStart"/>
-      <w:r>
-        <w:t>Surface</w:t>
-      </w:r>
-      <w:proofErr w:type="spellEnd"/>
-      <w:r>
-        <w:t xml:space="preserve"> 2, welcher zur Realisierung einer progressiven Lösung für die bestehende Problematik eingesetzt wird, zeigt, dass die Firma innovativ und bezüglich Technologien auf dem neusten Stand ist. Zudem bietet das Endprodukt eine interaktive und originelle Möglichkeit, Kunden einerseits über die </w:t>
-      </w:r>
-      <w:proofErr w:type="spellStart"/>
-      <w:r>
-        <w:t>Zühlke</w:t>
-      </w:r>
-      <w:proofErr w:type="spellEnd"/>
-      <w:r>
-        <w:t xml:space="preserve"> Engineering AG zu informieren und andererseits zu unterhalten. Es wird möglich sein, während einer kurzen Wartezeit einfach und auf spielerische Weise Wissen zu sammeln – dies dank intuitiver und unproblematischer Bedienung des Gerätes. </w:t>
+        <w:t xml:space="preserve">Der Microsoft Surface 2, welcher zur Realisierung einer progressiven Lösung für die bestehende Problematik eingesetzt wird, zeigt, dass die Firma innovativ und bezüglich Technologien auf dem neusten Stand ist. Zudem bietet das Endprodukt eine interaktive und originelle Möglichkeit, Kunden einerseits über die Zühlke Engineering AG zu informieren und andererseits zu unterhalten. Es wird möglich sein, während einer kurzen Wartezeit einfach und auf spielerische Weise Wissen zu sammeln – dies dank intuitiver und unproblematischer Bedienung des Gerätes. </w:t>
       </w:r>
       <w:r>
         <w:br/>
-        <w:t xml:space="preserve">Das Produkt soll den Benutzer dazu animieren, neue Seiten der </w:t>
-      </w:r>
-      <w:proofErr w:type="spellStart"/>
-      <w:r>
-        <w:t>Zühlke</w:t>
-      </w:r>
-      <w:proofErr w:type="spellEnd"/>
-      <w:r>
-        <w:t xml:space="preserve"> Engineering AG zu entdecken. Zudem erlaubt es, in bestimmten Themenbereichen zu stöbern. Dadurch kann beispielsweise erfahren werden, mit welchen Technologien die Firma bereits gearbeitet hat oder für welchen anderen Auftraggeber die </w:t>
-      </w:r>
-      <w:proofErr w:type="spellStart"/>
-      <w:r>
-        <w:t>Zühlke</w:t>
-      </w:r>
-      <w:proofErr w:type="spellEnd"/>
-      <w:r>
-        <w:t xml:space="preserve"> Engineering AG erfolgreich Projekte ausgeführt hat.</w:t>
+        <w:t>Das Produkt soll den Benutzer dazu animieren, neue Seiten der Zühlke Engineering AG zu entdecken. Zudem erlaubt es, in bestimmten Themenbereichen zu stöbern. Dadurch kann beispielsweise erfahren werden, mit welchen Technologien die Firma bereits gearbeitet hat oder für welchen anderen Auftraggeber die Zühlke Engineering AG erfolgreich Projekte ausgeführt hat.</w:t>
       </w:r>
       <w:r>
         <w:br/>
@@ -1370,213 +1302,401 @@
       </w:r>
     </w:p>
     <w:p>
-      <w:bookmarkStart w:id="9" w:name="OLE_LINK7"/>
-      <w:bookmarkStart w:id="10" w:name="OLE_LINK8"/>
-      <w:bookmarkStart w:id="11" w:name="OLE_LINK5"/>
-      <w:bookmarkStart w:id="12" w:name="OLE_LINK6"/>
-      <w:r>
-        <w:t xml:space="preserve">Die </w:t>
-      </w:r>
-      <w:proofErr w:type="spellStart"/>
-      <w:r>
-        <w:t>Zühlke</w:t>
-      </w:r>
-      <w:proofErr w:type="spellEnd"/>
-      <w:r>
-        <w:t xml:space="preserve"> Engineering AG hat ihre Stärken unter anderem im Bereich des Produkt- und Software-Engineerings. Durch Project Flip 2.0 kann sie ihre Expertise in diesem Gebiet bestens unter Beweis stellen.</w:t>
-      </w:r>
+      <w:bookmarkStart w:id="8" w:name="OLE_LINK7"/>
+      <w:bookmarkStart w:id="9" w:name="OLE_LINK8"/>
+      <w:bookmarkStart w:id="10" w:name="OLE_LINK5"/>
+      <w:bookmarkStart w:id="11" w:name="OLE_LINK6"/>
+      <w:r>
+        <w:t>Die Zühlke Engineering AG hat ihre Stärken unter anderem im Bereich des Produkt- und Software-Engineerings. Durch Project Flip 2.0 kann sie ihre Expertise in diesem Gebiet bestens unter Beweis stellen.</w:t>
+      </w:r>
+      <w:bookmarkEnd w:id="8"/>
       <w:bookmarkEnd w:id="9"/>
       <w:bookmarkEnd w:id="10"/>
       <w:bookmarkEnd w:id="11"/>
+    </w:p>
+    <w:p>
+      <w:bookmarkStart w:id="12" w:name="_Toc311555122"/>
+      <w:r>
+        <w:t>Als Ausgangslage diente Project Flip 1.0, welches für ein Dell Multi-Touch Tablet implementiert wurde. Dieses Projekt war jedoch primär darauf ausgelegt, bei Kundengesprächen einfacher auf Projekte zugreifen zu können. Die in diesem Projekt erworbenen Erkenntnisse konnten aber für Project Flip 2.0 wichtige Informationen liefern.</w:t>
+      </w:r>
+    </w:p>
+    <w:p>
+      <w:pPr>
+        <w:pStyle w:val="Heading1"/>
+      </w:pPr>
+      <w:r>
+        <w:t>Vorgehen &amp; Technologien</w:t>
+      </w:r>
       <w:bookmarkEnd w:id="12"/>
     </w:p>
     <w:p>
       <w:r>
-        <w:t>Aus Ausgangslage diente Project Flip 1.0, welche in Folge einer Konzeptstudie erarbeitet wurde.</w:t>
-      </w:r>
-      <w:r>
-        <w:t xml:space="preserve"> Diese </w:t>
-      </w:r>
-      <w:r>
-        <w:t xml:space="preserve">kam auf einem </w:t>
-      </w:r>
-      <w:proofErr w:type="spellStart"/>
-      <w:r>
-        <w:t>touc</w:t>
-      </w:r>
-      <w:proofErr w:type="spellEnd"/>
-      <w:r>
-        <w:t xml:space="preserve"> fähigen </w:t>
-      </w:r>
-      <w:proofErr w:type="spellStart"/>
-      <w:r>
-        <w:t>Tablet</w:t>
-      </w:r>
-      <w:proofErr w:type="spellEnd"/>
-      <w:r>
-        <w:t>-PC</w:t>
-      </w:r>
-      <w:r>
-        <w:t xml:space="preserve"> zur Anwendung und war primär für Kundengespräche gedacht</w:t>
-      </w:r>
-      <w:r>
-        <w:t>, um einfacher auf Projekte zuzugreifen zu können</w:t>
-      </w:r>
-      <w:r>
-        <w:t>.</w:t>
-      </w:r>
-      <w:r>
-        <w:t xml:space="preserve"> Die aus dem Projekt extrahierten Erkenntnisse lieferten wichtige Informationen für</w:t>
-      </w:r>
-      <w:r>
-        <w:t xml:space="preserve"> die Erarbeitung von</w:t>
-      </w:r>
-      <w:r>
-        <w:t xml:space="preserve"> Project Flip 2.0</w:t>
+        <w:t>Für</w:t>
+      </w:r>
+      <w:r>
+        <w:t xml:space="preserve"> Project Flip 2.0 </w:t>
+      </w:r>
+      <w:r>
+        <w:t>wurde gleic</w:t>
+      </w:r>
+      <w:r>
+        <w:t xml:space="preserve">h zu Beginn ein Prototyp ausgearbeitet, welcher sicherstellte, dass jene Elemente, die sich bei Project Flip 1.0 nachteilig ausgewirkt hatten, auf andere, verbesserte Weise umgesetzt wurden. </w:t>
       </w:r>
     </w:p>
     <w:p>
+      <w:r>
+        <w:t>Im Fokus lie</w:t>
+      </w:r>
+      <w:r>
+        <w:t>g</w:t>
+      </w:r>
+      <w:r>
+        <w:t>t</w:t>
+      </w:r>
+      <w:r>
+        <w:t xml:space="preserve"> bei dieser Applikation klar der Nutzer.</w:t>
+      </w:r>
+      <w:r>
+        <w:t xml:space="preserve"> Deshalb wurden anfangs Befragungen zum Verhalten und Gewohnheiten der Zühlke Engineering</w:t>
+      </w:r>
+      <w:r>
+        <w:t xml:space="preserve"> AG</w:t>
+      </w:r>
+      <w:r>
+        <w:t xml:space="preserve"> Kunden </w:t>
+      </w:r>
+      <w:r>
+        <w:t>durchgeführt. D</w:t>
+      </w:r>
+      <w:r>
+        <w:t>ie</w:t>
+      </w:r>
+      <w:r>
+        <w:t xml:space="preserve"> daraus abgeleitete</w:t>
+      </w:r>
+      <w:r>
+        <w:t>n</w:t>
+      </w:r>
+      <w:r>
+        <w:t xml:space="preserve"> Nutzerprofil</w:t>
+      </w:r>
+      <w:r>
+        <w:t>e</w:t>
+      </w:r>
+      <w:r>
+        <w:t xml:space="preserve"> bildete</w:t>
+      </w:r>
+      <w:r>
+        <w:t>n</w:t>
+      </w:r>
+      <w:r>
+        <w:t xml:space="preserve"> den Grundstein der Anwendung.</w:t>
+      </w:r>
+      <w:r>
+        <w:t xml:space="preserve"> Zudem musste bedacht werden, dass die Anwendung der Applikation immer nur von kurzer Dauer ist. Aus diesem Grund offeriert die Applikation nur eine begrenzte Anzahl von Funktionen</w:t>
+      </w:r>
+      <w:r>
+        <w:t xml:space="preserve">. Diese umfassen das Stöbern nach </w:t>
+      </w:r>
+      <w:r>
+        <w:t>Project Notes</w:t>
+      </w:r>
+      <w:r>
+        <w:t>, dass Filtern nach verschiedenen Kriterien und schliesslich das Lesen einer Project Note.</w:t>
+      </w:r>
+    </w:p>
+    <w:p>
+      <w:r>
+        <w:t xml:space="preserve">Darauf wurden verschiedene Möglichkeiten </w:t>
+      </w:r>
+      <w:r>
+        <w:t>der</w:t>
+      </w:r>
+      <w:r>
+        <w:t xml:space="preserve"> Informationsvisualisierung in P</w:t>
+      </w:r>
+      <w:r>
+        <w:t>apierform aufgezeichnet</w:t>
+      </w:r>
+      <w:r>
+        <w:t xml:space="preserve">. Diese wurden </w:t>
+      </w:r>
+      <w:r>
+        <w:t>mit</w:t>
+      </w:r>
+      <w:r>
+        <w:t xml:space="preserve"> </w:t>
+      </w:r>
+      <w:r>
+        <w:t>dem Nutzerprofil entsprechenden</w:t>
+      </w:r>
+      <w:r>
+        <w:t xml:space="preserve"> Testpersonen geprüft.</w:t>
+      </w:r>
+    </w:p>
+    <w:p>
+      <w:r>
+        <w:lastRenderedPageBreak/>
+        <w:t xml:space="preserve">Anschliessend wurde mit der Implementierung der </w:t>
+      </w:r>
+      <w:r>
+        <w:t>Funktionalitäten begonnen.</w:t>
+      </w:r>
+      <w:r>
+        <w:t xml:space="preserve"> </w:t>
+      </w:r>
+      <w:r>
+        <w:t>Durch den Surface 2 war die Technolog</w:t>
+      </w:r>
+      <w:r>
+        <w:t>ie schon von Anfang an auf .NET und WPF</w:t>
+      </w:r>
+      <w:r>
+        <w:t xml:space="preserve"> </w:t>
+      </w:r>
+      <w:r>
+        <w:t>beschränkt.</w:t>
+      </w:r>
+    </w:p>
+    <w:p>
+      <w:r>
+        <w:t xml:space="preserve">Zu jeder Project Note existieren Metadaten, welche die Project Note mit verschiedenen Begriffen umschreibt. </w:t>
+      </w:r>
+      <w:r>
+        <w:t>Diese wurden für den Filter als Einschränkungskriterien a</w:t>
+      </w:r>
+      <w:r>
+        <w:t>us den Project Notes extrahiert.</w:t>
+      </w:r>
+      <w:r>
+        <w:t xml:space="preserve"> </w:t>
+      </w:r>
+      <w:r>
+        <w:t xml:space="preserve">Da diese sehr umfangreich sind, </w:t>
+      </w:r>
+      <w:r>
+        <w:t>würde der Nutzer aber schnell die Übersicht verlieren.</w:t>
+      </w:r>
+      <w:r>
+        <w:t xml:space="preserve"> Daher wollte man verschiedene ähnl</w:t>
+      </w:r>
+      <w:r>
+        <w:t>iche Begriffe zu einem zusammen</w:t>
+      </w:r>
+      <w:r>
+        <w:t>fassen um den Umfang zu reduzieren.</w:t>
+      </w:r>
+      <w:r>
+        <w:t xml:space="preserve"> Daher</w:t>
+      </w:r>
+      <w:r>
+        <w:t xml:space="preserve"> </w:t>
+      </w:r>
+      <w:r>
+        <w:t>wurde eine Möglichkeit erarbeitet, die Metadaten dynamisch zu aggregieren und einfach zu warten.</w:t>
+      </w:r>
+      <w:r>
+        <w:t xml:space="preserve"> Dazu wurde eine Variante gewählt bei welcher über ein Textdokument die verschiedene</w:t>
+      </w:r>
+      <w:r>
+        <w:t>n</w:t>
+      </w:r>
+      <w:r>
+        <w:t xml:space="preserve"> Begriffe auf einen Begriff reduziert werden können.</w:t>
+      </w:r>
+      <w:r>
+        <w:t xml:space="preserve"> Dieses kann auch leicht von projektaussenstehe</w:t>
+      </w:r>
+      <w:r>
+        <w:t>nden Personen bearbeitet werden. Dies soll die Wartbarkeit sichern.</w:t>
+      </w:r>
+    </w:p>
+    <w:p>
+      <w:r>
+        <w:t>Die Zühlke Engineering AG ver</w:t>
+      </w:r>
+      <w:r>
+        <w:t>fügt über ein Corporate Design welches</w:t>
+      </w:r>
+      <w:r>
+        <w:t xml:space="preserve"> Farb- und Schriftpaletten</w:t>
+      </w:r>
+      <w:r>
+        <w:t xml:space="preserve"> </w:t>
+      </w:r>
+      <w:r>
+        <w:t>umfasst</w:t>
+      </w:r>
+      <w:r>
+        <w:t>.</w:t>
+      </w:r>
+      <w:r>
+        <w:t xml:space="preserve"> Diese wurden verwendet um ein externes Design zu erstellen.</w:t>
+      </w:r>
+      <w:r>
+        <w:t xml:space="preserve"> Einers</w:t>
+      </w:r>
+      <w:r>
+        <w:t>eits wurde so ein Rahmen für die</w:t>
+      </w:r>
+      <w:r>
+        <w:t xml:space="preserve"> Benutzeroberfläche definiert und andererseits ist die </w:t>
+      </w:r>
+      <w:r>
+        <w:t>Anwendung</w:t>
+      </w:r>
+      <w:r>
+        <w:t xml:space="preserve"> nun auf den ersten Blick der Zühlk</w:t>
+      </w:r>
+      <w:r>
+        <w:t>e Engineering AG Applikation erkennbar.</w:t>
+      </w:r>
+    </w:p>
+    <w:p>
+      <w:r>
+        <w:t>Des Weiteren setzte sich das Team mit fortgeschrittenen Visualisierungskonzepten auseinander, indem sie in Grundzügen eine Perspective Wall erarbeitete. Da die Fertigstellung einer solchen Lösung jedoch den Projektaufwand überschritten hätte, konnte sie nicht in das Projekt integriert werden.</w:t>
+      </w:r>
+    </w:p>
+    <w:p>
+      <w:r>
+        <w:t>Um die Interaktion und das Verständnis für den Programmverlauf zu vereinfachen,</w:t>
+      </w:r>
+      <w:r>
+        <w:t xml:space="preserve"> </w:t>
+      </w:r>
+      <w:r>
+        <w:t>kommt</w:t>
+      </w:r>
+      <w:r>
+        <w:t xml:space="preserve"> neben den funktionalen Anforderungen auch Animationen und </w:t>
+      </w:r>
+      <w:r>
+        <w:t xml:space="preserve">die Verwendung von Gesten </w:t>
+      </w:r>
+      <w:r>
+        <w:t>eine grosse Bedeutung zu.</w:t>
+      </w:r>
+      <w:r>
+        <w:t xml:space="preserve"> </w:t>
+      </w:r>
+      <w:r>
+        <w:t xml:space="preserve">Diese </w:t>
+      </w:r>
+      <w:r>
+        <w:t>sind Begeisterungsfaktoren und sollen den Nutzern die Bedienung so angenehm wie möglich gestalten.</w:t>
+      </w:r>
+    </w:p>
+    <w:p>
+      <w:r>
+        <w:t>Daher wurde für dieses Projekt auch ein grosser Zeitrahmen in genau diese Elemente gesetzt.</w:t>
+      </w:r>
+      <w:r>
+        <w:t xml:space="preserve"> Diese stellten sich auch als umfangreicher aus als erwartet und konsumierten übermässig</w:t>
+      </w:r>
+      <w:r>
+        <w:t xml:space="preserve"> viel</w:t>
+      </w:r>
+      <w:r>
+        <w:t xml:space="preserve"> Zeit.</w:t>
+      </w:r>
+      <w:r>
+        <w:t xml:space="preserve"> Da</w:t>
+      </w:r>
+      <w:r>
+        <w:t>her mussten gewisse gewünschte Funktionen vereinfacht gelöst werden.</w:t>
+      </w:r>
+    </w:p>
+    <w:p>
+      <w:r>
+        <w:t>Abschliessend wurden Usability Tests mit verschiedenen Testpersonen durchgeführt um die Benutzeroberfläche zu prüfen. Die dabei entstandenen Verbesserungsvorschläge konnten zum Schluss des Projektes noch umgesetzt werden.</w:t>
+      </w:r>
+    </w:p>
+    <w:p>
       <w:pPr>
         <w:pStyle w:val="Heading1"/>
       </w:pPr>
-      <w:bookmarkStart w:id="13" w:name="_Toc311555122"/>
-      <w:r>
-        <w:t>Vorgehen &amp; Technologien</w:t>
+      <w:bookmarkStart w:id="13" w:name="_Toc311555123"/>
+      <w:r>
+        <w:t>Ergebnisse</w:t>
       </w:r>
       <w:bookmarkEnd w:id="13"/>
     </w:p>
     <w:p>
       <w:r>
-        <w:t>In Folge dessen wurde für Project Flip 2.0 gleich zu Beginn ein Prototyp erstellt, welcher sicherstellte, dass Elemente die bei Project Flip 1.0 nachteilig ausgewirkt hatten, auf andere, verbesserte Weise umgesetzt werden konnten.</w:t>
+        <w:t xml:space="preserve">Durch diese Arbeit wurde bewiesen, dass die Projekte der Zühlke Engineering AG sich durch eine Surface 2 Applikation </w:t>
+      </w:r>
+      <w:r>
+        <w:t>bestens</w:t>
+      </w:r>
+      <w:r>
+        <w:t xml:space="preserve"> visualisieren lassen.</w:t>
       </w:r>
     </w:p>
     <w:p>
       <w:r>
-        <w:t>Im Fokus lie</w:t>
-      </w:r>
-      <w:r>
-        <w:t>g</w:t>
-      </w:r>
-      <w:r>
-        <w:t>t</w:t>
-      </w:r>
-      <w:r>
-        <w:t xml:space="preserve"> bei dieser Applikation klar der Nutzer.</w:t>
-      </w:r>
-      <w:r>
-        <w:t xml:space="preserve"> Deshalb wurden anfangs Befragungen zum Verhalten und Gewohnheiten der </w:t>
-      </w:r>
-      <w:proofErr w:type="spellStart"/>
-      <w:r>
-        <w:t>Zühlke</w:t>
-      </w:r>
-      <w:proofErr w:type="spellEnd"/>
-      <w:r>
-        <w:t xml:space="preserve"> Engineering</w:t>
-      </w:r>
-      <w:r>
-        <w:t xml:space="preserve"> AG</w:t>
-      </w:r>
-      <w:r>
-        <w:t xml:space="preserve"> Kunden </w:t>
-      </w:r>
-      <w:r>
-        <w:t>durchgeführt. D</w:t>
-      </w:r>
-      <w:r>
-        <w:t>ie</w:t>
-      </w:r>
-      <w:r>
-        <w:t xml:space="preserve"> daraus abgeleitete</w:t>
-      </w:r>
-      <w:r>
-        <w:t>n</w:t>
-      </w:r>
-      <w:r>
-        <w:t xml:space="preserve"> Nutzerprofil</w:t>
-      </w:r>
-      <w:r>
-        <w:t>e</w:t>
-      </w:r>
-      <w:r>
-        <w:t xml:space="preserve"> bildete</w:t>
-      </w:r>
-      <w:r>
-        <w:t>n</w:t>
-      </w:r>
-      <w:r>
-        <w:t xml:space="preserve"> den Grundstein der Anwendung.</w:t>
-      </w:r>
-      <w:r>
-        <w:t xml:space="preserve"> Zudem musste bedacht werden, dass die Anwendung der Applikation immer nur von kurzer Dauer ist. Aus diesem Grund offeriert die Applikation nur eine begrenzte Anzahl von Funktionen</w:t>
-      </w:r>
-      <w:r>
-        <w:t>. Diese umfassen das Stöbern nach Projekten, dass Filtern von Projekten nach verschiedenen Kriterien und schliesslich das Lesen einer Project Note.</w:t>
+        <w:t xml:space="preserve">Obwohl für alle Teammitglieder WPF und .NET Neuland darstellten, ist es gelungen, einen </w:t>
+      </w:r>
+      <w:r>
+        <w:t>funktionstüchtige</w:t>
+      </w:r>
+      <w:r>
+        <w:t xml:space="preserve">n und ansprechenden Prototyp zu entwickeln. </w:t>
+      </w:r>
+      <w:r>
+        <w:t>Neben dem Client-Teil wurde auch eine Anbindung an den Server umgesetzt, über welche die Project Notes heruntergeladen werden können.</w:t>
       </w:r>
     </w:p>
     <w:p>
       <w:r>
-        <w:t xml:space="preserve">Darauf wurden verschiedene Möglichkeiten </w:t>
-      </w:r>
-      <w:r>
-        <w:t>der</w:t>
-      </w:r>
-      <w:r>
-        <w:t xml:space="preserve"> Informationsvisualisierung in P</w:t>
-      </w:r>
-      <w:r>
-        <w:t>apierform aufgezeichnet</w:t>
-      </w:r>
-      <w:r>
-        <w:t xml:space="preserve">. Diese wurden </w:t>
-      </w:r>
-      <w:r>
-        <w:t>mit</w:t>
-      </w:r>
-      <w:r>
-        <w:t xml:space="preserve"> </w:t>
-      </w:r>
-      <w:r>
-        <w:t>dem Nutzerprofil entsprechenden</w:t>
-      </w:r>
-      <w:r>
-        <w:t xml:space="preserve"> Testpersonen geprüft.</w:t>
+        <w:t>Das User Interface konnte immer wieder durch die Testpersonen geprüft werden.</w:t>
+      </w:r>
+      <w:r>
+        <w:t xml:space="preserve"> Dadurch ist eine einfache Nutzung der Applikation sichergestellt.</w:t>
       </w:r>
     </w:p>
     <w:p>
       <w:r>
-        <w:t xml:space="preserve">Anschliessend wurde mit der Implementierung der </w:t>
-      </w:r>
-      <w:r>
-        <w:t>Funktionalitäten begonnen.</w:t>
-      </w:r>
-      <w:r>
-        <w:t xml:space="preserve"> </w:t>
+        <w:t>Die Animationen stellten eine Herausforderung b</w:t>
+      </w:r>
+      <w:r>
+        <w:t>ei diesem Projekt dar und müssen noch weiter ausgebaut werden.</w:t>
+      </w:r>
+      <w:r>
+        <w:t xml:space="preserve"> G</w:t>
+      </w:r>
+      <w:r>
+        <w:t>esten werden infolge des</w:t>
+      </w:r>
+      <w:r>
+        <w:t xml:space="preserve"> begrenzen Zeitrahmen noch nicht unterstützt.</w:t>
+      </w:r>
+      <w:r>
+        <w:t xml:space="preserve"> Diese Punkte müssten bei der Weiterentwicklung des Projekts noch umg</w:t>
+      </w:r>
+      <w:r>
+        <w:t>e</w:t>
+      </w:r>
+      <w:r>
+        <w:t>setzt werden.</w:t>
       </w:r>
     </w:p>
     <w:p>
       <w:pPr>
         <w:pStyle w:val="Heading1"/>
       </w:pPr>
-      <w:bookmarkStart w:id="14" w:name="_Toc311555123"/>
-      <w:r>
-        <w:lastRenderedPageBreak/>
-        <w:t>Ergebnisse</w:t>
+      <w:bookmarkStart w:id="14" w:name="_Toc311555124"/>
+      <w:r>
+        <w:t>Ausblick</w:t>
       </w:r>
       <w:bookmarkEnd w:id="14"/>
     </w:p>
-    <w:p/>
     <w:p>
-      <w:pPr>
-        <w:pStyle w:val="Heading1"/>
-      </w:pPr>
-      <w:bookmarkStart w:id="15" w:name="_Toc311555124"/>
-      <w:r>
-        <w:t>Ausblick</w:t>
-      </w:r>
+      <w:r>
+        <w:t>Der Surface 2 ist zum jetzigen Zeitpunkt noch nicht verfügbar. Sobald sich dies jedoch ändert, müsste die Applikation darauf in Betrieb genommen werden um das Resultat auf dieser Plattform auch verifizieren zu können.</w:t>
+      </w:r>
+      <w:bookmarkStart w:id="15" w:name="_GoBack"/>
       <w:bookmarkEnd w:id="15"/>
     </w:p>
-    <w:p/>
     <w:sectPr>
       <w:headerReference w:type="default" r:id="rId10"/>
       <w:footerReference w:type="default" r:id="rId11"/>
@@ -1691,7 +1811,7 @@
         <w:noProof/>
         <w:lang w:val="de-DE"/>
       </w:rPr>
-      <w:t>2</w:t>
+      <w:t>3</w:t>
     </w:r>
     <w:r>
       <w:rPr>
@@ -1705,31 +1825,16 @@
       </w:rPr>
       <w:t xml:space="preserve"> von </w:t>
     </w:r>
-    <w:r>
-      <w:fldChar w:fldCharType="begin"/>
-    </w:r>
-    <w:r>
-      <w:instrText>NUMPAGES  \* Arabic  \* MERGEFORMAT</w:instrText>
-    </w:r>
-    <w:r>
-      <w:fldChar w:fldCharType="separate"/>
-    </w:r>
-    <w:r>
-      <w:rPr>
-        <w:b/>
-        <w:noProof/>
-        <w:lang w:val="de-DE"/>
-      </w:rPr>
-      <w:t>3</w:t>
-    </w:r>
-    <w:r>
-      <w:rPr>
-        <w:b/>
-        <w:noProof/>
-        <w:lang w:val="de-DE"/>
-      </w:rPr>
-      <w:fldChar w:fldCharType="end"/>
-    </w:r>
+    <w:fldSimple w:instr="NUMPAGES  \* Arabic  \* MERGEFORMAT">
+      <w:r>
+        <w:rPr>
+          <w:b/>
+          <w:noProof/>
+          <w:lang w:val="de-DE"/>
+        </w:rPr>
+        <w:t>3</w:t>
+      </w:r>
+    </w:fldSimple>
   </w:p>
 </w:ftr>
 </file>
@@ -5419,7 +5524,7 @@
 </file>
 
 <file path=customXml/itemProps1.xml><?xml version="1.0" encoding="utf-8"?>
-<ds:datastoreItem xmlns:ds="http://schemas.openxmlformats.org/officeDocument/2006/customXml" ds:itemID="{546FD6CA-0422-46E3-A58E-E172CBAE71A9}">
+<ds:datastoreItem xmlns:ds="http://schemas.openxmlformats.org/officeDocument/2006/customXml" ds:itemID="{1B0663ED-11F1-4963-A2AA-246835C06EF7}">
   <ds:schemaRefs>
     <ds:schemaRef ds:uri="http://schemas.openxmlformats.org/officeDocument/2006/bibliography"/>
   </ds:schemaRefs>

</xml_diff>